<commit_message>
added finalized description that ready to generate anything ! and finalized dataset
</commit_message>
<xml_diff>
--- a/Finalized Introduction.docx
+++ b/Finalized Introduction.docx
@@ -91,7 +91,7 @@
           <w14:ligatures w14:val="none"/>
         </w:rPr>
         <w:pict w14:anchorId="02EE75A0">
-          <v:rect id="_x0000_i2336" style="width:0;height:1.5pt" o:hralign="center" o:hrstd="t" o:hr="t" fillcolor="#a0a0a0" stroked="f"/>
+          <v:rect id="_x0000_i1025" style="width:0;height:1.5pt" o:hralign="center" o:hrstd="t" o:hr="t" fillcolor="#a0a0a0" stroked="f"/>
         </w:pict>
       </w:r>
     </w:p>
@@ -825,7 +825,7 @@
           <w14:ligatures w14:val="none"/>
         </w:rPr>
         <w:pict w14:anchorId="112325FD">
-          <v:rect id="_x0000_i2337" style="width:0;height:1.5pt" o:hralign="center" o:hrstd="t" o:hr="t" fillcolor="#a0a0a0" stroked="f"/>
+          <v:rect id="_x0000_i1026" style="width:0;height:1.5pt" o:hralign="center" o:hrstd="t" o:hr="t" fillcolor="#a0a0a0" stroked="f"/>
         </w:pict>
       </w:r>
     </w:p>
@@ -876,7 +876,7 @@
           <w14:ligatures w14:val="none"/>
         </w:rPr>
         <w:pict w14:anchorId="0C750A7F">
-          <v:rect id="_x0000_i2338" style="width:0;height:1.5pt" o:hralign="center" o:hrstd="t" o:hr="t" fillcolor="#a0a0a0" stroked="f"/>
+          <v:rect id="_x0000_i1027" style="width:0;height:1.5pt" o:hralign="center" o:hrstd="t" o:hr="t" fillcolor="#a0a0a0" stroked="f"/>
         </w:pict>
       </w:r>
       <w:r>
@@ -1343,7 +1343,7 @@
           <w14:ligatures w14:val="none"/>
         </w:rPr>
         <w:pict w14:anchorId="01205B5E">
-          <v:rect id="_x0000_i2339" style="width:0;height:1.5pt" o:hralign="center" o:hrstd="t" o:hr="t" fillcolor="#a0a0a0" stroked="f"/>
+          <v:rect id="_x0000_i1028" style="width:0;height:1.5pt" o:hralign="center" o:hrstd="t" o:hr="t" fillcolor="#a0a0a0" stroked="f"/>
         </w:pict>
       </w:r>
     </w:p>
@@ -1587,19 +1587,8 @@
           <w:lang w:eastAsia="en-GB"/>
           <w14:ligatures w14:val="none"/>
         </w:rPr>
-        <w:t xml:space="preserve">Repair time + garage recommendation </w:t>
-      </w:r>
-      <w:proofErr w:type="spellStart"/>
-      <w:r>
-        <w:rPr>
-          <w:rFonts w:ascii="Times New Roman" w:eastAsia="Times New Roman" w:hAnsi="Times New Roman" w:cs="Times New Roman"/>
-          <w:kern w:val="0"/>
-          <w:lang w:eastAsia="en-GB"/>
-          <w14:ligatures w14:val="none"/>
-        </w:rPr>
-        <w:t>logic</w:t>
-      </w:r>
-      <w:proofErr w:type="spellEnd"/>
+        <w:t>Repair time + garage recommendation logic</w:t>
+      </w:r>
     </w:p>
     <w:p>
       <w:pPr>
@@ -1622,6 +1611,7 @@
           <w:lang w:eastAsia="en-GB"/>
           <w14:ligatures w14:val="none"/>
         </w:rPr>
+        <w:lastRenderedPageBreak/>
         <w:t xml:space="preserve">This gives you </w:t>
       </w:r>
       <w:r>
@@ -1662,9 +1652,8 @@
           <w:lang w:eastAsia="en-GB"/>
           <w14:ligatures w14:val="none"/>
         </w:rPr>
-        <w:lastRenderedPageBreak/>
         <w:pict w14:anchorId="515DE596">
-          <v:rect id="_x0000_i2340" style="width:0;height:1.5pt" o:hralign="center" o:hrstd="t" o:hr="t" fillcolor="#a0a0a0" stroked="f"/>
+          <v:rect id="_x0000_i1029" style="width:0;height:1.5pt" o:hralign="center" o:hrstd="t" o:hr="t" fillcolor="#a0a0a0" stroked="f"/>
         </w:pict>
       </w:r>
     </w:p>
@@ -2314,7 +2303,7 @@
           <w14:ligatures w14:val="none"/>
         </w:rPr>
         <w:pict w14:anchorId="1A3D8D6D">
-          <v:rect id="_x0000_i2341" style="width:0;height:1.5pt" o:hralign="center" o:hrstd="t" o:hr="t" fillcolor="#a0a0a0" stroked="f"/>
+          <v:rect id="_x0000_i1030" style="width:0;height:1.5pt" o:hralign="center" o:hrstd="t" o:hr="t" fillcolor="#a0a0a0" stroked="f"/>
         </w:pict>
       </w:r>
     </w:p>
@@ -2430,6 +2419,7 @@
           <w:lang w:eastAsia="en-GB"/>
           <w14:ligatures w14:val="none"/>
         </w:rPr>
+        <w:lastRenderedPageBreak/>
         <w:t>Major:</w:t>
       </w:r>
       <w:r>
@@ -2460,9 +2450,8 @@
           <w:lang w:eastAsia="en-GB"/>
           <w14:ligatures w14:val="none"/>
         </w:rPr>
-        <w:lastRenderedPageBreak/>
         <w:pict w14:anchorId="46675D0C">
-          <v:rect id="_x0000_i2342" style="width:0;height:1.5pt" o:hralign="center" o:hrstd="t" o:hr="t" fillcolor="#a0a0a0" stroked="f"/>
+          <v:rect id="_x0000_i1031" style="width:0;height:1.5pt" o:hralign="center" o:hrstd="t" o:hr="t" fillcolor="#a0a0a0" stroked="f"/>
         </w:pict>
       </w:r>
     </w:p>
@@ -2577,7 +2566,7 @@
           <w14:ligatures w14:val="none"/>
         </w:rPr>
         <w:pict w14:anchorId="06697605">
-          <v:rect id="_x0000_i2343" style="width:0;height:1.5pt" o:hralign="center" o:hrstd="t" o:hr="t" fillcolor="#a0a0a0" stroked="f"/>
+          <v:rect id="_x0000_i1032" style="width:0;height:1.5pt" o:hralign="center" o:hrstd="t" o:hr="t" fillcolor="#a0a0a0" stroked="f"/>
         </w:pict>
       </w:r>
     </w:p>
@@ -2724,7 +2713,7 @@
           <w14:ligatures w14:val="none"/>
         </w:rPr>
         <w:pict w14:anchorId="16E15D6F">
-          <v:rect id="_x0000_i2344" style="width:0;height:1.5pt" o:hralign="center" o:hrstd="t" o:hr="t" fillcolor="#a0a0a0" stroked="f"/>
+          <v:rect id="_x0000_i1033" style="width:0;height:1.5pt" o:hralign="center" o:hrstd="t" o:hr="t" fillcolor="#a0a0a0" stroked="f"/>
         </w:pict>
       </w:r>
     </w:p>
@@ -2871,7 +2860,7 @@
           <w14:ligatures w14:val="none"/>
         </w:rPr>
         <w:pict w14:anchorId="5ECA26F7">
-          <v:rect id="_x0000_i2345" style="width:0;height:1.5pt" o:hralign="center" o:hrstd="t" o:hr="t" fillcolor="#a0a0a0" stroked="f"/>
+          <v:rect id="_x0000_i1034" style="width:0;height:1.5pt" o:hralign="center" o:hrstd="t" o:hr="t" fillcolor="#a0a0a0" stroked="f"/>
         </w:pict>
       </w:r>
     </w:p>
@@ -2987,6 +2976,7 @@
           <w:lang w:eastAsia="en-GB"/>
           <w14:ligatures w14:val="none"/>
         </w:rPr>
+        <w:lastRenderedPageBreak/>
         <w:t>Major:</w:t>
       </w:r>
       <w:r>
@@ -3017,9 +3007,8 @@
           <w:lang w:eastAsia="en-GB"/>
           <w14:ligatures w14:val="none"/>
         </w:rPr>
-        <w:lastRenderedPageBreak/>
         <w:pict w14:anchorId="0C45C20D">
-          <v:rect id="_x0000_i2346" style="width:0;height:1.5pt" o:hralign="center" o:hrstd="t" o:hr="t" fillcolor="#a0a0a0" stroked="f"/>
+          <v:rect id="_x0000_i1035" style="width:0;height:1.5pt" o:hralign="center" o:hrstd="t" o:hr="t" fillcolor="#a0a0a0" stroked="f"/>
         </w:pict>
       </w:r>
     </w:p>
@@ -3100,7 +3089,7 @@
           <w14:ligatures w14:val="none"/>
         </w:rPr>
         <w:pict w14:anchorId="6B322AE9">
-          <v:rect id="_x0000_i2347" style="width:0;height:1.5pt" o:hralign="center" o:hrstd="t" o:hr="t" fillcolor="#a0a0a0" stroked="f"/>
+          <v:rect id="_x0000_i1036" style="width:0;height:1.5pt" o:hralign="center" o:hrstd="t" o:hr="t" fillcolor="#a0a0a0" stroked="f"/>
         </w:pict>
       </w:r>
     </w:p>
@@ -3480,7 +3469,7 @@
           <w14:ligatures w14:val="none"/>
         </w:rPr>
         <w:pict w14:anchorId="7EA523B4">
-          <v:rect id="_x0000_i2348" style="width:0;height:1.5pt" o:hralign="center" o:hrstd="t" o:hr="t" fillcolor="#a0a0a0" stroked="f"/>
+          <v:rect id="_x0000_i1037" style="width:0;height:1.5pt" o:hralign="center" o:hrstd="t" o:hr="t" fillcolor="#a0a0a0" stroked="f"/>
         </w:pict>
       </w:r>
     </w:p>
@@ -3752,6 +3741,7 @@
           <w:lang w:eastAsia="en-GB"/>
           <w14:ligatures w14:val="none"/>
         </w:rPr>
+        <w:lastRenderedPageBreak/>
         <w:t>Noise?</w:t>
       </w:r>
     </w:p>
@@ -3805,7 +3795,6 @@
           <w:lang w:eastAsia="en-GB"/>
           <w14:ligatures w14:val="none"/>
         </w:rPr>
-        <w:lastRenderedPageBreak/>
         <w:t>Outputs</w:t>
       </w:r>
     </w:p>
@@ -4471,7 +4460,7 @@
           <w14:ligatures w14:val="none"/>
         </w:rPr>
         <w:pict w14:anchorId="2057A25C">
-          <v:rect id="_x0000_i2349" style="width:0;height:1.5pt" o:hralign="center" o:hrstd="t" o:hr="t" fillcolor="#a0a0a0" stroked="f"/>
+          <v:rect id="_x0000_i1038" style="width:0;height:1.5pt" o:hralign="center" o:hrstd="t" o:hr="t" fillcolor="#a0a0a0" stroked="f"/>
         </w:pict>
       </w:r>
     </w:p>
@@ -4480,7 +4469,7 @@
         <w:spacing w:before="100" w:beforeAutospacing="1" w:after="100" w:afterAutospacing="1" w:line="240" w:lineRule="auto"/>
         <w:outlineLvl w:val="0"/>
         <w:rPr>
-          <w:rFonts w:ascii="Times New Roman" w:eastAsia="Times New Roman" w:hAnsi="Times New Roman" w:cs="Times New Roman"/>
+          <w:rFonts w:ascii="Segoe UI Emoji" w:eastAsia="Times New Roman" w:hAnsi="Segoe UI Emoji" w:cs="Segoe UI Emoji"/>
           <w:b/>
           <w:bCs/>
           <w:kern w:val="36"/>
@@ -4490,7 +4479,11 @@
           <w14:ligatures w14:val="none"/>
         </w:rPr>
       </w:pPr>
-      <w:r>
+    </w:p>
+    <w:p>
+      <w:pPr>
+        <w:spacing w:before="100" w:beforeAutospacing="1" w:after="100" w:afterAutospacing="1" w:line="240" w:lineRule="auto"/>
+        <w:outlineLvl w:val="0"/>
         <w:rPr>
           <w:rFonts w:ascii="Segoe UI Emoji" w:eastAsia="Times New Roman" w:hAnsi="Segoe UI Emoji" w:cs="Segoe UI Emoji"/>
           <w:b/>
@@ -4501,11 +4494,14 @@
           <w:lang w:eastAsia="en-GB"/>
           <w14:ligatures w14:val="none"/>
         </w:rPr>
-        <w:t>🔷</w:t>
-      </w:r>
-      <w:r>
-        <w:rPr>
-          <w:rFonts w:ascii="Times New Roman" w:eastAsia="Times New Roman" w:hAnsi="Times New Roman" w:cs="Times New Roman"/>
+      </w:pPr>
+    </w:p>
+    <w:p>
+      <w:pPr>
+        <w:spacing w:before="100" w:beforeAutospacing="1" w:after="100" w:afterAutospacing="1" w:line="240" w:lineRule="auto"/>
+        <w:outlineLvl w:val="0"/>
+        <w:rPr>
+          <w:rFonts w:ascii="Segoe UI Emoji" w:eastAsia="Times New Roman" w:hAnsi="Segoe UI Emoji" w:cs="Segoe UI Emoji"/>
           <w:b/>
           <w:bCs/>
           <w:kern w:val="36"/>
@@ -4514,6 +4510,64 @@
           <w:lang w:eastAsia="en-GB"/>
           <w14:ligatures w14:val="none"/>
         </w:rPr>
+      </w:pPr>
+    </w:p>
+    <w:p>
+      <w:pPr>
+        <w:spacing w:before="100" w:beforeAutospacing="1" w:after="100" w:afterAutospacing="1" w:line="240" w:lineRule="auto"/>
+        <w:outlineLvl w:val="0"/>
+        <w:rPr>
+          <w:rFonts w:ascii="Segoe UI Emoji" w:eastAsia="Times New Roman" w:hAnsi="Segoe UI Emoji" w:cs="Segoe UI Emoji"/>
+          <w:b/>
+          <w:bCs/>
+          <w:kern w:val="36"/>
+          <w:sz w:val="48"/>
+          <w:szCs w:val="48"/>
+          <w:lang w:eastAsia="en-GB"/>
+          <w14:ligatures w14:val="none"/>
+        </w:rPr>
+      </w:pPr>
+    </w:p>
+    <w:p>
+      <w:pPr>
+        <w:spacing w:before="100" w:beforeAutospacing="1" w:after="100" w:afterAutospacing="1" w:line="240" w:lineRule="auto"/>
+        <w:outlineLvl w:val="0"/>
+        <w:rPr>
+          <w:rFonts w:ascii="Times New Roman" w:eastAsia="Times New Roman" w:hAnsi="Times New Roman" w:cs="Times New Roman"/>
+          <w:b/>
+          <w:bCs/>
+          <w:kern w:val="36"/>
+          <w:sz w:val="48"/>
+          <w:szCs w:val="48"/>
+          <w:lang w:eastAsia="en-GB"/>
+          <w14:ligatures w14:val="none"/>
+        </w:rPr>
+      </w:pPr>
+      <w:r>
+        <w:rPr>
+          <w:rFonts w:ascii="Segoe UI Emoji" w:eastAsia="Times New Roman" w:hAnsi="Segoe UI Emoji" w:cs="Segoe UI Emoji"/>
+          <w:b/>
+          <w:bCs/>
+          <w:kern w:val="36"/>
+          <w:sz w:val="48"/>
+          <w:szCs w:val="48"/>
+          <w:lang w:eastAsia="en-GB"/>
+          <w14:ligatures w14:val="none"/>
+        </w:rPr>
+        <w:lastRenderedPageBreak/>
+        <w:t>🔷</w:t>
+      </w:r>
+      <w:r>
+        <w:rPr>
+          <w:rFonts w:ascii="Times New Roman" w:eastAsia="Times New Roman" w:hAnsi="Times New Roman" w:cs="Times New Roman"/>
+          <w:b/>
+          <w:bCs/>
+          <w:kern w:val="36"/>
+          <w:sz w:val="48"/>
+          <w:szCs w:val="48"/>
+          <w:lang w:eastAsia="en-GB"/>
+          <w14:ligatures w14:val="none"/>
+        </w:rPr>
         <w:t xml:space="preserve"> MODULE 3 — Repair Time Prediction (ML Model 1)</w:t>
       </w:r>
     </w:p>
@@ -4543,13 +4597,9 @@
           <w:lang w:eastAsia="en-GB"/>
           <w14:ligatures w14:val="none"/>
         </w:rPr>
-        <w:t>Dataset: 380 rows</w:t>
-      </w:r>
-    </w:p>
-    <w:p>
-      <w:pPr>
-        <w:spacing w:before="100" w:beforeAutospacing="1" w:after="100" w:afterAutospacing="1" w:line="240" w:lineRule="auto"/>
-        <w:outlineLvl w:val="2"/>
+        <w:t xml:space="preserve">Dataset: </w:t>
+      </w:r>
+      <w:r>
         <w:rPr>
           <w:rFonts w:ascii="Times New Roman" w:eastAsia="Times New Roman" w:hAnsi="Times New Roman" w:cs="Times New Roman"/>
           <w:b/>
@@ -4560,7 +4610,8 @@
           <w:lang w:eastAsia="en-GB"/>
           <w14:ligatures w14:val="none"/>
         </w:rPr>
-      </w:pPr>
+        <w:t>625</w:t>
+      </w:r>
       <w:r>
         <w:rPr>
           <w:rFonts w:ascii="Times New Roman" w:eastAsia="Times New Roman" w:hAnsi="Times New Roman" w:cs="Times New Roman"/>
@@ -4572,7 +4623,7 @@
           <w:lang w:eastAsia="en-GB"/>
           <w14:ligatures w14:val="none"/>
         </w:rPr>
-        <w:t>Technique: 5-Fold Cross Validation</w:t>
+        <w:t xml:space="preserve"> rows</w:t>
       </w:r>
     </w:p>
     <w:p>
@@ -4601,8 +4652,53 @@
           <w:lang w:eastAsia="en-GB"/>
           <w14:ligatures w14:val="none"/>
         </w:rPr>
+        <w:t>Technique: 5-Fold Cross Validation</w:t>
+      </w:r>
+    </w:p>
+    <w:p>
+      <w:pPr>
+        <w:spacing w:before="100" w:beforeAutospacing="1" w:after="100" w:afterAutospacing="1" w:line="240" w:lineRule="auto"/>
+        <w:outlineLvl w:val="2"/>
+        <w:rPr>
+          <w:rFonts w:ascii="Times New Roman" w:eastAsia="Times New Roman" w:hAnsi="Times New Roman" w:cs="Times New Roman"/>
+          <w:b/>
+          <w:bCs/>
+          <w:kern w:val="0"/>
+          <w:sz w:val="27"/>
+          <w:szCs w:val="27"/>
+          <w:lang w:eastAsia="en-GB"/>
+          <w14:ligatures w14:val="none"/>
+        </w:rPr>
+      </w:pPr>
+      <w:r>
+        <w:rPr>
+          <w:rFonts w:ascii="Times New Roman" w:eastAsia="Times New Roman" w:hAnsi="Times New Roman" w:cs="Times New Roman"/>
+          <w:b/>
+          <w:bCs/>
+          <w:kern w:val="0"/>
+          <w:sz w:val="27"/>
+          <w:szCs w:val="27"/>
+          <w:lang w:eastAsia="en-GB"/>
+          <w14:ligatures w14:val="none"/>
+        </w:rPr>
         <w:t>Input Features</w:t>
       </w:r>
+    </w:p>
+    <w:p>
+      <w:pPr>
+        <w:spacing w:before="100" w:beforeAutospacing="1" w:after="100" w:afterAutospacing="1" w:line="240" w:lineRule="auto"/>
+        <w:outlineLvl w:val="2"/>
+        <w:rPr>
+          <w:rFonts w:ascii="Times New Roman" w:eastAsia="Times New Roman" w:hAnsi="Times New Roman" w:cs="Times New Roman"/>
+          <w:b/>
+          <w:bCs/>
+          <w:kern w:val="0"/>
+          <w:sz w:val="27"/>
+          <w:szCs w:val="27"/>
+          <w:lang w:eastAsia="en-GB"/>
+          <w14:ligatures w14:val="none"/>
+        </w:rPr>
+      </w:pPr>
     </w:p>
     <w:tbl>
       <w:tblPr>
@@ -4962,7 +5058,6 @@
                 <w:lang w:eastAsia="en-GB"/>
                 <w14:ligatures w14:val="none"/>
               </w:rPr>
-              <w:lastRenderedPageBreak/>
               <w:t>Fault_Type</w:t>
             </w:r>
             <w:proofErr w:type="spellEnd"/>
@@ -5083,7 +5178,16 @@
                 <w:lang w:eastAsia="en-GB"/>
                 <w14:ligatures w14:val="none"/>
               </w:rPr>
-              <w:t>Parts_Required</w:t>
+              <w:t>Parts_</w:t>
+            </w:r>
+            <w:r>
+              <w:rPr>
+                <w:rFonts w:ascii="Times New Roman" w:eastAsia="Times New Roman" w:hAnsi="Times New Roman" w:cs="Times New Roman"/>
+                <w:kern w:val="0"/>
+                <w:lang w:eastAsia="en-GB"/>
+                <w14:ligatures w14:val="none"/>
+              </w:rPr>
+              <w:t>Availabilty</w:t>
             </w:r>
             <w:proofErr w:type="spellEnd"/>
           </w:p>
@@ -5584,7 +5688,7 @@
           <w14:ligatures w14:val="none"/>
         </w:rPr>
         <w:pict w14:anchorId="5CFC6189">
-          <v:rect id="_x0000_i2350" style="width:0;height:1.5pt" o:hralign="center" o:hrstd="t" o:hr="t" fillcolor="#a0a0a0" stroked="f"/>
+          <v:rect id="_x0000_i1039" style="width:0;height:1.5pt" o:hralign="center" o:hrstd="t" o:hr="t" fillcolor="#a0a0a0" stroked="f"/>
         </w:pict>
       </w:r>
     </w:p>
@@ -5656,6 +5760,7 @@
           <w:lang w:eastAsia="en-GB"/>
           <w14:ligatures w14:val="none"/>
         </w:rPr>
+        <w:lastRenderedPageBreak/>
         <w:t>Activated ONLY if car is drivable</w:t>
       </w:r>
     </w:p>
@@ -5983,7 +6088,6 @@
           <w:lang w:eastAsia="en-GB"/>
           <w14:ligatures w14:val="none"/>
         </w:rPr>
-        <w:lastRenderedPageBreak/>
         <w:t>Example Output:</w:t>
       </w:r>
     </w:p>
@@ -6217,7 +6321,7 @@
           <w14:ligatures w14:val="none"/>
         </w:rPr>
         <w:pict w14:anchorId="5936B4DC">
-          <v:rect id="_x0000_i2351" style="width:0;height:1.5pt" o:hralign="center" o:hrstd="t" o:hr="t" fillcolor="#a0a0a0" stroked="f"/>
+          <v:rect id="_x0000_i1040" style="width:0;height:1.5pt" o:hralign="center" o:hrstd="t" o:hr="t" fillcolor="#a0a0a0" stroked="f"/>
         </w:pict>
       </w:r>
     </w:p>
@@ -6535,7 +6639,7 @@
           <w14:ligatures w14:val="none"/>
         </w:rPr>
         <w:pict w14:anchorId="22C551F0">
-          <v:rect id="_x0000_i2352" style="width:0;height:1.5pt" o:hralign="center" o:hrstd="t" o:hr="t" fillcolor="#a0a0a0" stroked="f"/>
+          <v:rect id="_x0000_i1041" style="width:0;height:1.5pt" o:hralign="center" o:hrstd="t" o:hr="t" fillcolor="#a0a0a0" stroked="f"/>
         </w:pict>
       </w:r>
     </w:p>
@@ -6565,6 +6669,7 @@
           <w:lang w:eastAsia="en-GB"/>
           <w14:ligatures w14:val="none"/>
         </w:rPr>
+        <w:lastRenderedPageBreak/>
         <w:t>🔷</w:t>
       </w:r>
       <w:r>
@@ -6724,7 +6829,7 @@
           <w14:ligatures w14:val="none"/>
         </w:rPr>
         <w:pict w14:anchorId="06E51AE4">
-          <v:rect id="_x0000_i2353" style="width:0;height:1.5pt" o:hralign="center" o:hrstd="t" o:hr="t" fillcolor="#a0a0a0" stroked="f"/>
+          <v:rect id="_x0000_i1042" style="width:0;height:1.5pt" o:hralign="center" o:hrstd="t" o:hr="t" fillcolor="#a0a0a0" stroked="f"/>
         </w:pict>
       </w:r>
     </w:p>
@@ -6849,7 +6954,6 @@
           <w:lang w:eastAsia="en-GB"/>
           <w14:ligatures w14:val="none"/>
         </w:rPr>
-        <w:lastRenderedPageBreak/>
         <w:t>Drivers see updates in real-time.</w:t>
       </w:r>
     </w:p>
@@ -6871,7 +6975,7 @@
           <w14:ligatures w14:val="none"/>
         </w:rPr>
         <w:pict w14:anchorId="1E4540DF">
-          <v:rect id="_x0000_i2354" style="width:0;height:1.5pt" o:hralign="center" o:hrstd="t" o:hr="t" fillcolor="#a0a0a0" stroked="f"/>
+          <v:rect id="_x0000_i1043" style="width:0;height:1.5pt" o:hralign="center" o:hrstd="t" o:hr="t" fillcolor="#a0a0a0" stroked="f"/>
         </w:pict>
       </w:r>
     </w:p>
@@ -7119,7 +7223,7 @@
           <w14:ligatures w14:val="none"/>
         </w:rPr>
         <w:pict w14:anchorId="61D66CA6">
-          <v:rect id="_x0000_i2355" style="width:0;height:1.5pt" o:hralign="center" o:hrstd="t" o:hr="t" fillcolor="#a0a0a0" stroked="f"/>
+          <v:rect id="_x0000_i1044" style="width:0;height:1.5pt" o:hralign="center" o:hrstd="t" o:hr="t" fillcolor="#a0a0a0" stroked="f"/>
         </w:pict>
       </w:r>
     </w:p>
@@ -7215,6 +7319,7 @@
           <w:lang w:eastAsia="en-GB"/>
           <w14:ligatures w14:val="none"/>
         </w:rPr>
+        <w:lastRenderedPageBreak/>
         <w:t>Register/login</w:t>
       </w:r>
     </w:p>
@@ -7602,7 +7707,7 @@
           <w14:ligatures w14:val="none"/>
         </w:rPr>
         <w:pict w14:anchorId="7A12FAA3">
-          <v:rect id="_x0000_i2356" style="width:0;height:1.5pt" o:hralign="center" o:hrstd="t" o:hr="t" fillcolor="#a0a0a0" stroked="f"/>
+          <v:rect id="_x0000_i1045" style="width:0;height:1.5pt" o:hralign="center" o:hrstd="t" o:hr="t" fillcolor="#a0a0a0" stroked="f"/>
         </w:pict>
       </w:r>
     </w:p>
@@ -7632,7 +7737,6 @@
           <w:lang w:eastAsia="en-GB"/>
           <w14:ligatures w14:val="none"/>
         </w:rPr>
-        <w:lastRenderedPageBreak/>
         <w:t>3. END-TO-END USER JOURNEY (FINAL FLOW)</w:t>
       </w:r>
     </w:p>
@@ -8106,6 +8210,7 @@
           <w:lang w:eastAsia="en-GB"/>
           <w14:ligatures w14:val="none"/>
         </w:rPr>
+        <w:lastRenderedPageBreak/>
         <w:t>Estimated Repair Time: 1.5 – 2 hours</w:t>
       </w:r>
     </w:p>
@@ -8449,7 +8554,6 @@
           <w:lang w:eastAsia="en-GB"/>
           <w14:ligatures w14:val="none"/>
         </w:rPr>
-        <w:lastRenderedPageBreak/>
         <w:t>Mechanic arrives → fixes → updates status</w:t>
       </w:r>
     </w:p>
@@ -8530,7 +8634,7 @@
           <w14:ligatures w14:val="none"/>
         </w:rPr>
         <w:pict w14:anchorId="4526335B">
-          <v:rect id="_x0000_i2357" style="width:0;height:1.5pt" o:hralign="center" o:hrstd="t" o:hr="t" fillcolor="#a0a0a0" stroked="f"/>
+          <v:rect id="_x0000_i1046" style="width:0;height:1.5pt" o:hralign="center" o:hrstd="t" o:hr="t" fillcolor="#a0a0a0" stroked="f"/>
         </w:pict>
       </w:r>
     </w:p>
@@ -8906,6 +9010,7 @@
           <w:lang w:eastAsia="en-GB"/>
           <w14:ligatures w14:val="none"/>
         </w:rPr>
+        <w:lastRenderedPageBreak/>
         <w:t>4️</w:t>
       </w:r>
       <w:r>
@@ -9041,7 +9146,7 @@
           <w14:ligatures w14:val="none"/>
         </w:rPr>
         <w:pict w14:anchorId="658CF283">
-          <v:rect id="_x0000_i2358" style="width:0;height:1.5pt" o:hralign="center" o:hrstd="t" o:hr="t" fillcolor="#a0a0a0" stroked="f"/>
+          <v:rect id="_x0000_i1047" style="width:0;height:1.5pt" o:hralign="center" o:hrstd="t" o:hr="t" fillcolor="#a0a0a0" stroked="f"/>
         </w:pict>
       </w:r>
     </w:p>
@@ -16067,6 +16172,7 @@
   <w:style w:type="character" w:default="1" w:styleId="DefaultParagraphFont">
     <w:name w:val="Default Paragraph Font"/>
     <w:uiPriority w:val="1"/>
+    <w:semiHidden/>
     <w:unhideWhenUsed/>
   </w:style>
   <w:style w:type="table" w:default="1" w:styleId="TableNormal">

</xml_diff>

<commit_message>
Added predicted repair time with exact hours and min
</commit_message>
<xml_diff>
--- a/Finalized Introduction.docx
+++ b/Finalized Introduction.docx
@@ -3034,6 +3034,19 @@
           <w14:ligatures w14:val="none"/>
         </w:rPr>
         <w:t xml:space="preserve"> </w:t>
+      </w:r>
+      <w:r>
+        <w:rPr>
+          <w:rFonts w:ascii="Times New Roman" w:eastAsia="Times New Roman" w:hAnsi="Times New Roman" w:cs="Times New Roman"/>
+          <w:b/>
+          <w:bCs/>
+          <w:kern w:val="0"/>
+          <w:sz w:val="27"/>
+          <w:szCs w:val="27"/>
+          <w:lang w:eastAsia="en-GB"/>
+          <w14:ligatures w14:val="none"/>
+        </w:rPr>
+        <w:t>Body</w:t>
       </w:r>
     </w:p>
     <w:p>

</xml_diff>